<commit_message>
Cambio de pie de página
Cambio de pie de página
</commit_message>
<xml_diff>
--- a/Documentacion/Documentacion.docx
+++ b/Documentacion/Documentacion.docx
@@ -16,7 +16,7 @@
           <w:r>
             <w:rPr>
               <w:noProof/>
-              <w:lang w:val="es-ES" w:eastAsia="es-ES"/>
+              <w:lang w:val="es-MX" w:eastAsia="es-MX"/>
             </w:rPr>
             <w:drawing>
               <wp:anchor distT="0" distB="0" distL="114300" distR="114300" simplePos="0" relativeHeight="251659264" behindDoc="0" locked="0" layoutInCell="1" allowOverlap="1">
@@ -87,7 +87,7 @@
           <w:r>
             <w:rPr>
               <w:noProof/>
-              <w:lang w:val="es-ES" w:eastAsia="es-ES"/>
+              <w:lang w:val="es-MX" w:eastAsia="es-MX"/>
             </w:rPr>
             <mc:AlternateContent>
               <mc:Choice Requires="wps">
@@ -1130,7 +1130,15 @@
         <w:rPr>
           <w:lang w:val="es-419"/>
         </w:rPr>
-        <w:t>Nuestra aplicación movil contara con un login en el cual el cliente debera ingresar su usuario y contraseña, luego podra tener acceso a un croquis de su casa en el cual podra navegar hacia cada una de las habitaciones de tal, ya ahí tendra botones para cada objeto, por ejemplo: esta en la sala dentro de su casa y hay un foco, ahí tendra dos botones uno de encender y uno de apagar a los cuales si los acciona podra controlar la luz en dicho habitacion de su vivienda.</w:t>
+        <w:t>Nuestra aplicación movil contara con un login en el cual el cliente debera ingresar su usuario y contraseña, luego podra tener acceso a un croquis de su casa en el cual podra navegar hacia cada una de las habitaciones de tal, ya ahí tendra botones para cada objeto, por ejemplo: esta en la sala dentro de su casa y hay un foco, ahí tendra dos botones uno de encender y uno de apagar a los cuales si los acciona podra controlar la luz en dicho habi</w:t>
+      </w:r>
+      <w:bookmarkStart w:id="0" w:name="_GoBack"/>
+      <w:bookmarkEnd w:id="0"/>
+      <w:r>
+        <w:rPr>
+          <w:lang w:val="es-419"/>
+        </w:rPr>
+        <w:t>tacion de su vivienda.</w:t>
       </w:r>
     </w:p>
     <w:p>
@@ -1145,8 +1153,6 @@
         </w:rPr>
         <w:t>Del mismo modo podra hacerlo desde la web, con excepcion que lo primero que encontrara al buscar nuestro sitio sera una pagina principal de ahí el funcionamiento es basicamente el mismo.</w:t>
       </w:r>
-      <w:bookmarkStart w:id="0" w:name="_GoBack"/>
-      <w:bookmarkEnd w:id="0"/>
     </w:p>
     <w:sectPr>
       <w:footerReference w:type="default" r:id="rId10"/>
@@ -1228,7 +1234,6 @@
             <w:dataBinding w:prefixMappings="xmlns:ns0='http://purl.org/dc/elements/1.1/' xmlns:ns1='http://schemas.openxmlformats.org/package/2006/metadata/core-properties' " w:xpath="/ns1:coreProperties[1]/ns0:creator[1]" w:storeItemID="{6C3C8BC8-F283-45AE-878A-BAB7291924A1}"/>
             <w:text/>
           </w:sdtPr>
-          <w:sdtEndPr/>
           <w:sdtContent>
             <w:p>
               <w:pPr>
@@ -1243,9 +1248,8 @@
                 <w:rPr>
                   <w:caps/>
                   <w:color w:val="000000" w:themeColor="text1"/>
-                  <w:lang w:val="es-ES"/>
                 </w:rPr>
-                <w:t>Joel Alexander Cortez Ramírez</w:t>
+                <w:t>Friendly Smart house</w:t>
               </w:r>
             </w:p>
           </w:sdtContent>
@@ -1336,7 +1340,7 @@
 
 <file path=word/numbering.xml><?xml version="1.0" encoding="utf-8"?>
 <w:numbering xmlns:wpc="http://schemas.microsoft.com/office/word/2010/wordprocessingCanvas" xmlns:mc="http://schemas.openxmlformats.org/markup-compatibility/2006" xmlns:o="urn:schemas-microsoft-com:office:office" xmlns:r="http://schemas.openxmlformats.org/officeDocument/2006/relationships" xmlns:m="http://schemas.openxmlformats.org/officeDocument/2006/math" xmlns:v="urn:schemas-microsoft-com:vml" xmlns:wp14="http://schemas.microsoft.com/office/word/2010/wordprocessingDrawing" xmlns:wp="http://schemas.openxmlformats.org/drawingml/2006/wordprocessingDrawing" xmlns:w10="urn:schemas-microsoft-com:office:word" xmlns:w="http://schemas.openxmlformats.org/wordprocessingml/2006/main" xmlns:w14="http://schemas.microsoft.com/office/word/2010/wordml" xmlns:w15="http://schemas.microsoft.com/office/word/2012/wordml" xmlns:wpg="http://schemas.microsoft.com/office/word/2010/wordprocessingGroup" xmlns:wpi="http://schemas.microsoft.com/office/word/2010/wordprocessingInk" xmlns:wne="http://schemas.microsoft.com/office/word/2006/wordml" xmlns:wps="http://schemas.microsoft.com/office/word/2010/wordprocessingShape" mc:Ignorable="w14 w15 wp14">
-  <w:abstractNum w:abstractNumId="0">
+  <w:abstractNum w:abstractNumId="0" w15:restartNumberingAfterBreak="0">
     <w:nsid w:val="1E316228"/>
     <w:multiLevelType w:val="hybridMultilevel"/>
     <w:tmpl w:val="28629C9E"/>
@@ -1425,7 +1429,7 @@
       </w:pPr>
     </w:lvl>
   </w:abstractNum>
-  <w:abstractNum w:abstractNumId="1">
+  <w:abstractNum w:abstractNumId="1" w15:restartNumberingAfterBreak="0">
     <w:nsid w:val="1F537134"/>
     <w:multiLevelType w:val="hybridMultilevel"/>
     <w:tmpl w:val="9E628F0E"/>
@@ -1514,7 +1518,7 @@
       </w:pPr>
     </w:lvl>
   </w:abstractNum>
-  <w:abstractNum w:abstractNumId="2">
+  <w:abstractNum w:abstractNumId="2" w15:restartNumberingAfterBreak="0">
     <w:nsid w:val="221E1E96"/>
     <w:multiLevelType w:val="hybridMultilevel"/>
     <w:tmpl w:val="92ECFA3E"/>
@@ -1603,7 +1607,7 @@
       </w:pPr>
     </w:lvl>
   </w:abstractNum>
-  <w:abstractNum w:abstractNumId="3">
+  <w:abstractNum w:abstractNumId="3" w15:restartNumberingAfterBreak="0">
     <w:nsid w:val="2EA05F13"/>
     <w:multiLevelType w:val="hybridMultilevel"/>
     <w:tmpl w:val="ABB60D94"/>
@@ -1692,7 +1696,7 @@
       </w:pPr>
     </w:lvl>
   </w:abstractNum>
-  <w:abstractNum w:abstractNumId="4">
+  <w:abstractNum w:abstractNumId="4" w15:restartNumberingAfterBreak="0">
     <w:nsid w:val="33E04B52"/>
     <w:multiLevelType w:val="hybridMultilevel"/>
     <w:tmpl w:val="FFF2A9C0"/>
@@ -1781,7 +1785,7 @@
       </w:pPr>
     </w:lvl>
   </w:abstractNum>
-  <w:abstractNum w:abstractNumId="5">
+  <w:abstractNum w:abstractNumId="5" w15:restartNumberingAfterBreak="0">
     <w:nsid w:val="484958A1"/>
     <w:multiLevelType w:val="hybridMultilevel"/>
     <w:tmpl w:val="E17A8EAE"/>
@@ -1870,7 +1874,7 @@
       </w:pPr>
     </w:lvl>
   </w:abstractNum>
-  <w:abstractNum w:abstractNumId="6">
+  <w:abstractNum w:abstractNumId="6" w15:restartNumberingAfterBreak="0">
     <w:nsid w:val="52E6147B"/>
     <w:multiLevelType w:val="hybridMultilevel"/>
     <w:tmpl w:val="7E423F46"/>
@@ -1960,7 +1964,7 @@
       </w:pPr>
     </w:lvl>
   </w:abstractNum>
-  <w:abstractNum w:abstractNumId="7">
+  <w:abstractNum w:abstractNumId="7" w15:restartNumberingAfterBreak="0">
     <w:nsid w:val="55AA208C"/>
     <w:multiLevelType w:val="hybridMultilevel"/>
     <w:tmpl w:val="1DCA2242"/>
@@ -2049,7 +2053,7 @@
       </w:pPr>
     </w:lvl>
   </w:abstractNum>
-  <w:abstractNum w:abstractNumId="8">
+  <w:abstractNum w:abstractNumId="8" w15:restartNumberingAfterBreak="0">
     <w:nsid w:val="5ACB6CDA"/>
     <w:multiLevelType w:val="hybridMultilevel"/>
     <w:tmpl w:val="8B9075D8"/>
@@ -2138,7 +2142,7 @@
       </w:pPr>
     </w:lvl>
   </w:abstractNum>
-  <w:abstractNum w:abstractNumId="9">
+  <w:abstractNum w:abstractNumId="9" w15:restartNumberingAfterBreak="0">
     <w:nsid w:val="5E343555"/>
     <w:multiLevelType w:val="hybridMultilevel"/>
     <w:tmpl w:val="90208058"/>
@@ -2227,7 +2231,7 @@
       </w:pPr>
     </w:lvl>
   </w:abstractNum>
-  <w:abstractNum w:abstractNumId="10">
+  <w:abstractNum w:abstractNumId="10" w15:restartNumberingAfterBreak="0">
     <w:nsid w:val="5F6B68BB"/>
     <w:multiLevelType w:val="hybridMultilevel"/>
     <w:tmpl w:val="92C4D568"/>
@@ -2316,7 +2320,7 @@
       </w:pPr>
     </w:lvl>
   </w:abstractNum>
-  <w:abstractNum w:abstractNumId="11">
+  <w:abstractNum w:abstractNumId="11" w15:restartNumberingAfterBreak="0">
     <w:nsid w:val="60625589"/>
     <w:multiLevelType w:val="hybridMultilevel"/>
     <w:tmpl w:val="F416A3B8"/>
@@ -2405,7 +2409,7 @@
       </w:pPr>
     </w:lvl>
   </w:abstractNum>
-  <w:abstractNum w:abstractNumId="12">
+  <w:abstractNum w:abstractNumId="12" w15:restartNumberingAfterBreak="0">
     <w:nsid w:val="644509CC"/>
     <w:multiLevelType w:val="hybridMultilevel"/>
     <w:tmpl w:val="F24E42D4"/>
@@ -2495,7 +2499,7 @@
       </w:pPr>
     </w:lvl>
   </w:abstractNum>
-  <w:abstractNum w:abstractNumId="13">
+  <w:abstractNum w:abstractNumId="13" w15:restartNumberingAfterBreak="0">
     <w:nsid w:val="6B074CB2"/>
     <w:multiLevelType w:val="hybridMultilevel"/>
     <w:tmpl w:val="624C7412"/>
@@ -2584,7 +2588,7 @@
       </w:pPr>
     </w:lvl>
   </w:abstractNum>
-  <w:abstractNum w:abstractNumId="14">
+  <w:abstractNum w:abstractNumId="14" w15:restartNumberingAfterBreak="0">
     <w:nsid w:val="6E6B533B"/>
     <w:multiLevelType w:val="hybridMultilevel"/>
     <w:tmpl w:val="7CAEA7D4"/>
@@ -2673,7 +2677,7 @@
       </w:pPr>
     </w:lvl>
   </w:abstractNum>
-  <w:abstractNum w:abstractNumId="15">
+  <w:abstractNum w:abstractNumId="15" w15:restartNumberingAfterBreak="0">
     <w:nsid w:val="6F2F2B11"/>
     <w:multiLevelType w:val="hybridMultilevel"/>
     <w:tmpl w:val="5EA67FC4"/>
@@ -2785,7 +2789,7 @@
       </w:rPr>
     </w:lvl>
   </w:abstractNum>
-  <w:abstractNum w:abstractNumId="16">
+  <w:abstractNum w:abstractNumId="16" w15:restartNumberingAfterBreak="0">
     <w:nsid w:val="71052480"/>
     <w:multiLevelType w:val="hybridMultilevel"/>
     <w:tmpl w:val="1E7CC41E"/>
@@ -2875,7 +2879,7 @@
       </w:pPr>
     </w:lvl>
   </w:abstractNum>
-  <w:abstractNum w:abstractNumId="17">
+  <w:abstractNum w:abstractNumId="17" w15:restartNumberingAfterBreak="0">
     <w:nsid w:val="78D26531"/>
     <w:multiLevelType w:val="hybridMultilevel"/>
     <w:tmpl w:val="BA803412"/>
@@ -2965,7 +2969,7 @@
       </w:pPr>
     </w:lvl>
   </w:abstractNum>
-  <w:abstractNum w:abstractNumId="18">
+  <w:abstractNum w:abstractNumId="18" w15:restartNumberingAfterBreak="0">
     <w:nsid w:val="7BBF179A"/>
     <w:multiLevelType w:val="hybridMultilevel"/>
     <w:tmpl w:val="FE78F52A"/>
@@ -3054,7 +3058,7 @@
       </w:pPr>
     </w:lvl>
   </w:abstractNum>
-  <w:abstractNum w:abstractNumId="19">
+  <w:abstractNum w:abstractNumId="19" w15:restartNumberingAfterBreak="0">
     <w:nsid w:val="7BDC7043"/>
     <w:multiLevelType w:val="hybridMultilevel"/>
     <w:tmpl w:val="8F04F942"/>
@@ -3143,7 +3147,7 @@
       </w:pPr>
     </w:lvl>
   </w:abstractNum>
-  <w:abstractNum w:abstractNumId="20">
+  <w:abstractNum w:abstractNumId="20" w15:restartNumberingAfterBreak="0">
     <w:nsid w:val="7CA50EBB"/>
     <w:multiLevelType w:val="hybridMultilevel"/>
     <w:tmpl w:val="E63E7B64"/>
@@ -4241,9 +4245,8 @@
     <w:panose1 w:val="020B0502040204020203"/>
     <w:charset w:val="00"/>
     <w:family w:val="swiss"/>
-    <w:notTrueType/>
     <w:pitch w:val="variable"/>
-    <w:sig w:usb0="00000003" w:usb1="00000000" w:usb2="00000000" w:usb3="00000000" w:csb0="00000001" w:csb1="00000000"/>
+    <w:sig w:usb0="E4002EFF" w:usb1="C000E47F" w:usb2="00000009" w:usb3="00000000" w:csb0="000001FF" w:csb1="00000000"/>
   </w:font>
   <w:font w:name="Arial Black">
     <w:panose1 w:val="020B0A04020102020204"/>
@@ -4282,6 +4285,7 @@
     <w:rsid w:val="00365B04"/>
     <w:rsid w:val="004F53BF"/>
     <w:rsid w:val="00936A30"/>
+    <w:rsid w:val="00D7626E"/>
     <w:rsid w:val="00E73B4A"/>
   </w:rsids>
   <m:mathPr>
@@ -4300,7 +4304,7 @@
   <w:themeFontLang w:val="en-US"/>
   <w:clrSchemeMapping w:bg1="light1" w:t1="dark1" w:bg2="light2" w:t2="dark2" w:accent1="accent1" w:accent2="accent2" w:accent3="accent3" w:accent4="accent4" w:accent5="accent5" w:accent6="accent6" w:hyperlink="hyperlink" w:followedHyperlink="followedHyperlink"/>
   <w:decimalSymbol w:val="."/>
-  <w:listSeparator w:val=";"/>
+  <w:listSeparator w:val=","/>
   <w15:chartTrackingRefBased/>
 </w:settings>
 </file>
@@ -5025,7 +5029,7 @@
 </file>
 
 <file path=customXml/itemProps2.xml><?xml version="1.0" encoding="utf-8"?>
-<ds:datastoreItem xmlns:ds="http://schemas.openxmlformats.org/officeDocument/2006/customXml" ds:itemID="{60FC5385-441A-4981-935F-AB0247DB21B5}">
+<ds:datastoreItem xmlns:ds="http://schemas.openxmlformats.org/officeDocument/2006/customXml" ds:itemID="{937208B0-D07E-4FD5-9E02-000C0B228D77}">
   <ds:schemaRefs>
     <ds:schemaRef ds:uri="http://schemas.openxmlformats.org/officeDocument/2006/bibliography"/>
   </ds:schemaRefs>

</xml_diff>